<commit_message>
Completed first draft, will now start going over and writing properly
</commit_message>
<xml_diff>
--- a/Energy/Individual Statement.docx
+++ b/Energy/Individual Statement.docx
@@ -211,6 +211,42 @@
           <w:lang w:val="en-GB"/>
         </w:rPr>
         <w:t>.</w:t>
+      </w:r>
+    </w:p>
+    <w:p>
+      <w:pPr>
+        <w:pStyle w:val="Listeavsnitt"/>
+        <w:numPr>
+          <w:ilvl w:val="0"/>
+          <w:numId w:val="1"/>
+        </w:numPr>
+        <w:rPr>
+          <w:lang w:val="en-GB"/>
+        </w:rPr>
+      </w:pPr>
+      <w:r>
+        <w:rPr>
+          <w:lang w:val="en-GB"/>
+        </w:rPr>
+        <w:t>(Confirm the performance of the current sensor at low currents.)</w:t>
+      </w:r>
+    </w:p>
+    <w:p>
+      <w:pPr>
+        <w:pStyle w:val="Listeavsnitt"/>
+        <w:numPr>
+          <w:ilvl w:val="0"/>
+          <w:numId w:val="1"/>
+        </w:numPr>
+        <w:rPr>
+          <w:lang w:val="en-GB"/>
+        </w:rPr>
+      </w:pPr>
+      <w:r>
+        <w:rPr>
+          <w:lang w:val="en-GB"/>
+        </w:rPr>
+        <w:t>Testing the new constant voltage state</w:t>
       </w:r>
     </w:p>
     <w:p>

</xml_diff>

<commit_message>
Finished the requirements and characterising components sections for energy
</commit_message>
<xml_diff>
--- a/Energy/Individual Statement.docx
+++ b/Energy/Individual Statement.docx
@@ -247,6 +247,24 @@
           <w:lang w:val="en-GB"/>
         </w:rPr>
         <w:t>Testing the new constant voltage state</w:t>
+      </w:r>
+    </w:p>
+    <w:p>
+      <w:pPr>
+        <w:pStyle w:val="Listeavsnitt"/>
+        <w:numPr>
+          <w:ilvl w:val="0"/>
+          <w:numId w:val="1"/>
+        </w:numPr>
+        <w:rPr>
+          <w:lang w:val="en-GB"/>
+        </w:rPr>
+      </w:pPr>
+      <w:r>
+        <w:rPr>
+          <w:lang w:val="en-GB"/>
+        </w:rPr>
+        <w:t>Find the capacity of the batteries using the given charge profile.</w:t>
       </w:r>
     </w:p>
     <w:p>

</xml_diff>